<commit_message>
done with the first publication
</commit_message>
<xml_diff>
--- a/Diplom.docx
+++ b/Diplom.docx
@@ -4,18 +4,1215 @@
   <w:body>
     <w:p>
       <w:pPr>
-        <w:rPr>
+        <w:tabs>
+          <w:tab w:val="left" w:pos="2460"/>
+        </w:tabs>
+        <w:spacing w:after="120" w:line="360" w:lineRule="auto"/>
+        <w:rPr>
+          <w:rFonts w:ascii="Times New Roman" w:hAnsi="Times New Roman" w:cs="Times New Roman"/>
+          <w:sz w:val="28"/>
+          <w:szCs w:val="28"/>
+        </w:rPr>
+      </w:pPr>
+      <w:proofErr w:type="spellStart"/>
+      <w:r>
+        <w:rPr>
+          <w:rFonts w:ascii="Times New Roman" w:hAnsi="Times New Roman" w:cs="Times New Roman"/>
+          <w:sz w:val="28"/>
+          <w:szCs w:val="28"/>
+        </w:rPr>
+        <w:t>Master`s</w:t>
+      </w:r>
+      <w:proofErr w:type="spellEnd"/>
+      <w:r>
+        <w:rPr>
+          <w:rFonts w:ascii="Times New Roman" w:hAnsi="Times New Roman" w:cs="Times New Roman"/>
+          <w:sz w:val="28"/>
+          <w:szCs w:val="28"/>
+        </w:rPr>
+        <w:t xml:space="preserve"> </w:t>
+      </w:r>
+      <w:proofErr w:type="spellStart"/>
+      <w:r>
+        <w:rPr>
+          <w:rFonts w:ascii="Times New Roman" w:hAnsi="Times New Roman" w:cs="Times New Roman"/>
+          <w:sz w:val="28"/>
+          <w:szCs w:val="28"/>
+        </w:rPr>
+        <w:t>diploma</w:t>
+      </w:r>
+      <w:proofErr w:type="spellEnd"/>
+      <w:r>
+        <w:rPr>
+          <w:rFonts w:ascii="Times New Roman" w:hAnsi="Times New Roman" w:cs="Times New Roman"/>
+          <w:sz w:val="28"/>
+          <w:szCs w:val="28"/>
+        </w:rPr>
+        <w:tab/>
+      </w:r>
+    </w:p>
+    <w:p>
+      <w:pPr>
+        <w:tabs>
+          <w:tab w:val="left" w:pos="2460"/>
+        </w:tabs>
+        <w:spacing w:after="120" w:line="360" w:lineRule="auto"/>
+        <w:rPr>
+          <w:rFonts w:ascii="Times New Roman" w:hAnsi="Times New Roman" w:cs="Times New Roman"/>
+          <w:color w:val="000000"/>
+          <w:sz w:val="28"/>
+          <w:szCs w:val="28"/>
+          <w:shd w:val="clear" w:color="auto" w:fill="FFFFFF"/>
+        </w:rPr>
+      </w:pPr>
+      <w:r>
+        <w:rPr>
+          <w:rFonts w:ascii="Times New Roman" w:hAnsi="Times New Roman" w:cs="Times New Roman"/>
+          <w:color w:val="000000"/>
+          <w:sz w:val="28"/>
+          <w:szCs w:val="28"/>
+          <w:shd w:val="clear" w:color="auto" w:fill="FFFFFF"/>
+        </w:rPr>
+        <w:t>ДОСЛІДЖЕННЯ ВЛАСТИВОСТЕЙ ТРИВИМІРНИХ КЛІТИННИХ АВТОМАТІВ</w:t>
+      </w:r>
+      <w:r>
+        <w:rPr>
+          <w:rFonts w:ascii="Times New Roman" w:hAnsi="Times New Roman" w:cs="Times New Roman"/>
+          <w:color w:val="000000"/>
+          <w:sz w:val="28"/>
+          <w:szCs w:val="28"/>
+        </w:rPr>
+        <w:br/>
+      </w:r>
+      <w:r>
+        <w:rPr>
+          <w:rFonts w:ascii="Times New Roman" w:hAnsi="Times New Roman" w:cs="Times New Roman"/>
+          <w:color w:val="000000"/>
+          <w:sz w:val="28"/>
+          <w:szCs w:val="28"/>
+          <w:shd w:val="clear" w:color="auto" w:fill="FFFFFF"/>
+        </w:rPr>
+        <w:t>INVESTIGATION OF ATTRIBUTES OF THREE-DIMENSIONAL CELLULAR AUTOMATES</w:t>
+      </w:r>
+    </w:p>
+    <w:p>
+      <w:pPr>
+        <w:pStyle w:val="a6"/>
+        <w:numPr>
+          <w:ilvl w:val="0"/>
+          <w:numId w:val="3"/>
+        </w:numPr>
+        <w:tabs>
+          <w:tab w:val="left" w:pos="2460"/>
+        </w:tabs>
+        <w:spacing w:after="120" w:line="360" w:lineRule="auto"/>
+        <w:rPr>
+          <w:rFonts w:ascii="Times New Roman" w:hAnsi="Times New Roman" w:cs="Times New Roman"/>
+          <w:color w:val="000000"/>
+          <w:sz w:val="28"/>
+          <w:szCs w:val="28"/>
+          <w:shd w:val="clear" w:color="auto" w:fill="FFFFFF"/>
+        </w:rPr>
+      </w:pPr>
+      <w:r>
+        <w:rPr>
+          <w:rFonts w:ascii="Times New Roman" w:hAnsi="Times New Roman" w:cs="Times New Roman"/>
+          <w:color w:val="000000"/>
+          <w:sz w:val="28"/>
+          <w:szCs w:val="28"/>
+          <w:shd w:val="clear" w:color="auto" w:fill="FFFFFF"/>
+        </w:rPr>
+        <w:t>Огляд літератури</w:t>
+      </w:r>
+    </w:p>
+    <w:p>
+      <w:pPr>
+        <w:pStyle w:val="a6"/>
+        <w:numPr>
+          <w:ilvl w:val="1"/>
+          <w:numId w:val="3"/>
+        </w:numPr>
+        <w:tabs>
+          <w:tab w:val="left" w:pos="2460"/>
+        </w:tabs>
+        <w:spacing w:after="120" w:line="360" w:lineRule="auto"/>
+        <w:rPr>
+          <w:rFonts w:ascii="Times New Roman" w:hAnsi="Times New Roman" w:cs="Times New Roman"/>
+          <w:color w:val="000000"/>
+          <w:sz w:val="28"/>
+          <w:szCs w:val="28"/>
+          <w:shd w:val="clear" w:color="auto" w:fill="FFFFFF"/>
+        </w:rPr>
+      </w:pPr>
+      <w:r>
+        <w:rPr>
+          <w:rFonts w:ascii="Times New Roman" w:hAnsi="Times New Roman" w:cs="Times New Roman"/>
+          <w:color w:val="000000"/>
+          <w:sz w:val="28"/>
+          <w:szCs w:val="28"/>
+          <w:shd w:val="clear" w:color="auto" w:fill="FFFFFF"/>
+        </w:rPr>
+        <w:t xml:space="preserve"> </w:t>
+      </w:r>
+      <w:proofErr w:type="spellStart"/>
+      <w:r>
+        <w:rPr>
+          <w:rFonts w:ascii="Times New Roman" w:hAnsi="Times New Roman" w:cs="Times New Roman"/>
+          <w:sz w:val="28"/>
+          <w:szCs w:val="28"/>
+        </w:rPr>
+        <w:t>Applications</w:t>
+      </w:r>
+      <w:proofErr w:type="spellEnd"/>
+      <w:r>
+        <w:rPr>
+          <w:rFonts w:ascii="Times New Roman" w:hAnsi="Times New Roman" w:cs="Times New Roman"/>
+          <w:sz w:val="28"/>
+          <w:szCs w:val="28"/>
+        </w:rPr>
+        <w:t xml:space="preserve"> </w:t>
+      </w:r>
+      <w:proofErr w:type="spellStart"/>
+      <w:r>
+        <w:rPr>
+          <w:rFonts w:ascii="Times New Roman" w:hAnsi="Times New Roman" w:cs="Times New Roman"/>
+          <w:sz w:val="28"/>
+          <w:szCs w:val="28"/>
+        </w:rPr>
+        <w:t>of</w:t>
+      </w:r>
+      <w:proofErr w:type="spellEnd"/>
+      <w:r>
+        <w:rPr>
+          <w:rFonts w:ascii="Times New Roman" w:hAnsi="Times New Roman" w:cs="Times New Roman"/>
+          <w:sz w:val="28"/>
+          <w:szCs w:val="28"/>
+        </w:rPr>
+        <w:t xml:space="preserve"> </w:t>
+      </w:r>
+      <w:proofErr w:type="spellStart"/>
+      <w:r>
+        <w:rPr>
+          <w:rFonts w:ascii="Times New Roman" w:hAnsi="Times New Roman" w:cs="Times New Roman"/>
+          <w:sz w:val="28"/>
+          <w:szCs w:val="28"/>
+        </w:rPr>
+        <w:t>Cellular</w:t>
+      </w:r>
+      <w:proofErr w:type="spellEnd"/>
+      <w:r>
+        <w:rPr>
+          <w:rFonts w:ascii="Times New Roman" w:hAnsi="Times New Roman" w:cs="Times New Roman"/>
+          <w:sz w:val="28"/>
+          <w:szCs w:val="28"/>
+        </w:rPr>
+        <w:t xml:space="preserve"> </w:t>
+      </w:r>
+      <w:proofErr w:type="spellStart"/>
+      <w:r>
+        <w:rPr>
+          <w:rFonts w:ascii="Times New Roman" w:hAnsi="Times New Roman" w:cs="Times New Roman"/>
+          <w:sz w:val="28"/>
+          <w:szCs w:val="28"/>
+        </w:rPr>
+        <w:t>Automata</w:t>
+      </w:r>
+      <w:proofErr w:type="spellEnd"/>
+    </w:p>
+    <w:p>
+      <w:pPr>
+        <w:pStyle w:val="a6"/>
+        <w:tabs>
+          <w:tab w:val="left" w:pos="2460"/>
+        </w:tabs>
+        <w:spacing w:after="120" w:line="360" w:lineRule="auto"/>
+        <w:ind w:left="792"/>
+        <w:rPr>
+          <w:rFonts w:ascii="Times New Roman" w:hAnsi="Times New Roman" w:cs="Times New Roman"/>
+          <w:sz w:val="28"/>
+          <w:szCs w:val="28"/>
+        </w:rPr>
+      </w:pPr>
+      <w:r>
+        <w:rPr>
+          <w:rFonts w:ascii="Times New Roman" w:hAnsi="Times New Roman" w:cs="Times New Roman"/>
+          <w:color w:val="000000"/>
+          <w:sz w:val="28"/>
+          <w:szCs w:val="28"/>
+          <w:shd w:val="clear" w:color="auto" w:fill="FFFFFF"/>
+        </w:rPr>
+        <w:tab/>
+      </w:r>
+      <w:r>
+        <w:rPr>
+          <w:rFonts w:ascii="Times New Roman" w:hAnsi="Times New Roman" w:cs="Times New Roman"/>
+          <w:color w:val="000000"/>
+          <w:sz w:val="28"/>
+          <w:szCs w:val="28"/>
+          <w:shd w:val="clear" w:color="auto" w:fill="FFFFFF"/>
+        </w:rPr>
+        <w:t>В статті «</w:t>
+      </w:r>
+      <w:proofErr w:type="spellStart"/>
+      <w:r>
+        <w:rPr>
+          <w:rFonts w:ascii="Times New Roman" w:hAnsi="Times New Roman" w:cs="Times New Roman"/>
+          <w:sz w:val="28"/>
+          <w:szCs w:val="28"/>
+        </w:rPr>
+        <w:t>Applications</w:t>
+      </w:r>
+      <w:proofErr w:type="spellEnd"/>
+      <w:r>
+        <w:rPr>
+          <w:rFonts w:ascii="Times New Roman" w:hAnsi="Times New Roman" w:cs="Times New Roman"/>
+          <w:sz w:val="28"/>
+          <w:szCs w:val="28"/>
+        </w:rPr>
+        <w:t xml:space="preserve"> </w:t>
+      </w:r>
+      <w:proofErr w:type="spellStart"/>
+      <w:r>
+        <w:rPr>
+          <w:rFonts w:ascii="Times New Roman" w:hAnsi="Times New Roman" w:cs="Times New Roman"/>
+          <w:sz w:val="28"/>
+          <w:szCs w:val="28"/>
+        </w:rPr>
+        <w:t>of</w:t>
+      </w:r>
+      <w:proofErr w:type="spellEnd"/>
+      <w:r>
+        <w:rPr>
+          <w:rFonts w:ascii="Times New Roman" w:hAnsi="Times New Roman" w:cs="Times New Roman"/>
+          <w:sz w:val="28"/>
+          <w:szCs w:val="28"/>
+        </w:rPr>
+        <w:t xml:space="preserve"> </w:t>
+      </w:r>
+      <w:proofErr w:type="spellStart"/>
+      <w:r>
+        <w:rPr>
+          <w:rFonts w:ascii="Times New Roman" w:hAnsi="Times New Roman" w:cs="Times New Roman"/>
+          <w:sz w:val="28"/>
+          <w:szCs w:val="28"/>
+        </w:rPr>
+        <w:t>Cellular</w:t>
+      </w:r>
+      <w:proofErr w:type="spellEnd"/>
+      <w:r>
+        <w:rPr>
+          <w:rFonts w:ascii="Times New Roman" w:hAnsi="Times New Roman" w:cs="Times New Roman"/>
+          <w:sz w:val="28"/>
+          <w:szCs w:val="28"/>
+        </w:rPr>
+        <w:t xml:space="preserve"> </w:t>
+      </w:r>
+      <w:proofErr w:type="spellStart"/>
+      <w:r>
+        <w:rPr>
+          <w:rFonts w:ascii="Times New Roman" w:hAnsi="Times New Roman" w:cs="Times New Roman"/>
+          <w:sz w:val="28"/>
+          <w:szCs w:val="28"/>
+        </w:rPr>
+        <w:t>Automata</w:t>
+      </w:r>
+      <w:proofErr w:type="spellEnd"/>
+      <w:r>
+        <w:rPr>
+          <w:rFonts w:ascii="Times New Roman" w:hAnsi="Times New Roman" w:cs="Times New Roman"/>
+          <w:color w:val="000000"/>
+          <w:sz w:val="28"/>
+          <w:szCs w:val="28"/>
+          <w:shd w:val="clear" w:color="auto" w:fill="FFFFFF"/>
+        </w:rPr>
+        <w:t xml:space="preserve">» приведені різновиди клітинних автоматів, такі як одновимірні автомати, двовимірні автомати та тривимірні, а також приклади практичного </w:t>
+      </w:r>
+      <w:r>
+        <w:rPr>
+          <w:rFonts w:ascii="Times New Roman" w:hAnsi="Times New Roman" w:cs="Times New Roman"/>
+          <w:color w:val="000000"/>
+          <w:sz w:val="28"/>
+          <w:szCs w:val="28"/>
+          <w:shd w:val="clear" w:color="auto" w:fill="FFFFFF"/>
+        </w:rPr>
+        <w:t xml:space="preserve">застосування змінених моделей цих автоматів. </w:t>
+      </w:r>
+      <w:r>
+        <w:rPr>
+          <w:rFonts w:ascii="Times New Roman" w:hAnsi="Times New Roman" w:cs="Times New Roman"/>
+          <w:color w:val="000000"/>
+          <w:sz w:val="28"/>
+          <w:szCs w:val="28"/>
+          <w:shd w:val="clear" w:color="auto" w:fill="FFFFFF"/>
+        </w:rPr>
+        <w:t xml:space="preserve">Більшість інформації я почерпнув для написання дипломної роботи, особливо цікавим був розділ про моделювання дорожнього руху. </w:t>
+      </w:r>
+      <w:r>
+        <w:rPr>
+          <w:rFonts w:ascii="Times New Roman" w:hAnsi="Times New Roman" w:cs="Times New Roman"/>
+          <w:color w:val="000000"/>
+          <w:sz w:val="28"/>
+          <w:szCs w:val="28"/>
+          <w:shd w:val="clear" w:color="auto" w:fill="FFFFFF"/>
+        </w:rPr>
+        <w:t xml:space="preserve">Стаття поділена на 5 розділів: </w:t>
+      </w:r>
+      <w:proofErr w:type="spellStart"/>
+      <w:r>
+        <w:rPr>
+          <w:rFonts w:ascii="Times New Roman" w:hAnsi="Times New Roman" w:cs="Times New Roman"/>
+          <w:sz w:val="28"/>
+          <w:szCs w:val="28"/>
+        </w:rPr>
+        <w:t>Introduction</w:t>
+      </w:r>
+      <w:proofErr w:type="spellEnd"/>
+      <w:r>
+        <w:rPr>
+          <w:rFonts w:ascii="Times New Roman" w:hAnsi="Times New Roman" w:cs="Times New Roman"/>
+          <w:sz w:val="28"/>
+          <w:szCs w:val="28"/>
+        </w:rPr>
+        <w:t xml:space="preserve">, </w:t>
+      </w:r>
+      <w:proofErr w:type="spellStart"/>
+      <w:r>
+        <w:rPr>
+          <w:rFonts w:ascii="Times New Roman" w:hAnsi="Times New Roman" w:cs="Times New Roman"/>
+          <w:sz w:val="28"/>
+          <w:szCs w:val="28"/>
+        </w:rPr>
+        <w:t>Traffic</w:t>
+      </w:r>
+      <w:proofErr w:type="spellEnd"/>
+      <w:r>
+        <w:rPr>
+          <w:rFonts w:ascii="Times New Roman" w:hAnsi="Times New Roman" w:cs="Times New Roman"/>
+          <w:sz w:val="28"/>
+          <w:szCs w:val="28"/>
+        </w:rPr>
+        <w:t xml:space="preserve"> </w:t>
+      </w:r>
+      <w:proofErr w:type="spellStart"/>
+      <w:r>
+        <w:rPr>
+          <w:rFonts w:ascii="Times New Roman" w:hAnsi="Times New Roman" w:cs="Times New Roman"/>
+          <w:sz w:val="28"/>
+          <w:szCs w:val="28"/>
+        </w:rPr>
+        <w:t>Modelling</w:t>
+      </w:r>
+      <w:proofErr w:type="spellEnd"/>
+      <w:r>
+        <w:rPr>
+          <w:rFonts w:ascii="Times New Roman" w:hAnsi="Times New Roman" w:cs="Times New Roman"/>
+          <w:sz w:val="28"/>
+          <w:szCs w:val="28"/>
+        </w:rPr>
+        <w:t xml:space="preserve">, </w:t>
+      </w:r>
+      <w:proofErr w:type="spellStart"/>
+      <w:r>
+        <w:rPr>
+          <w:rFonts w:ascii="Times New Roman" w:hAnsi="Times New Roman" w:cs="Times New Roman"/>
+          <w:sz w:val="28"/>
+          <w:szCs w:val="28"/>
+        </w:rPr>
+        <w:t>Approaches</w:t>
+      </w:r>
+      <w:proofErr w:type="spellEnd"/>
+      <w:r>
+        <w:rPr>
+          <w:rFonts w:ascii="Times New Roman" w:hAnsi="Times New Roman" w:cs="Times New Roman"/>
+          <w:sz w:val="28"/>
+          <w:szCs w:val="28"/>
+        </w:rPr>
+        <w:t xml:space="preserve">, </w:t>
+      </w:r>
+      <w:proofErr w:type="spellStart"/>
+      <w:r>
+        <w:rPr>
+          <w:rFonts w:ascii="Times New Roman" w:hAnsi="Times New Roman" w:cs="Times New Roman"/>
+          <w:sz w:val="28"/>
+          <w:szCs w:val="28"/>
+        </w:rPr>
+        <w:t>Structural</w:t>
+      </w:r>
+      <w:proofErr w:type="spellEnd"/>
+      <w:r>
+        <w:rPr>
+          <w:rFonts w:ascii="Times New Roman" w:hAnsi="Times New Roman" w:cs="Times New Roman"/>
+          <w:sz w:val="28"/>
+          <w:szCs w:val="28"/>
+        </w:rPr>
+        <w:t xml:space="preserve"> </w:t>
+      </w:r>
+      <w:proofErr w:type="spellStart"/>
+      <w:r>
+        <w:rPr>
+          <w:rFonts w:ascii="Times New Roman" w:hAnsi="Times New Roman" w:cs="Times New Roman"/>
+          <w:sz w:val="28"/>
+          <w:szCs w:val="28"/>
+        </w:rPr>
+        <w:t>Design</w:t>
+      </w:r>
+      <w:proofErr w:type="spellEnd"/>
+      <w:r>
+        <w:rPr>
+          <w:rFonts w:ascii="Times New Roman" w:hAnsi="Times New Roman" w:cs="Times New Roman"/>
+          <w:sz w:val="28"/>
+          <w:szCs w:val="28"/>
+        </w:rPr>
+        <w:t xml:space="preserve">, </w:t>
+      </w:r>
+      <w:proofErr w:type="spellStart"/>
+      <w:r>
+        <w:rPr>
+          <w:rFonts w:ascii="Times New Roman" w:hAnsi="Times New Roman" w:cs="Times New Roman"/>
+          <w:sz w:val="28"/>
+          <w:szCs w:val="28"/>
+        </w:rPr>
+        <w:t>Musical</w:t>
+      </w:r>
+      <w:proofErr w:type="spellEnd"/>
+      <w:r>
+        <w:rPr>
+          <w:rFonts w:ascii="Times New Roman" w:hAnsi="Times New Roman" w:cs="Times New Roman"/>
+          <w:sz w:val="28"/>
+          <w:szCs w:val="28"/>
+        </w:rPr>
+        <w:t xml:space="preserve"> </w:t>
+      </w:r>
+      <w:proofErr w:type="spellStart"/>
+      <w:r>
+        <w:rPr>
+          <w:rFonts w:ascii="Times New Roman" w:hAnsi="Times New Roman" w:cs="Times New Roman"/>
+          <w:sz w:val="28"/>
+          <w:szCs w:val="28"/>
+        </w:rPr>
+        <w:t>Composition</w:t>
+      </w:r>
+      <w:proofErr w:type="spellEnd"/>
+      <w:r>
+        <w:rPr>
+          <w:rFonts w:ascii="Times New Roman" w:hAnsi="Times New Roman" w:cs="Times New Roman"/>
+          <w:sz w:val="28"/>
+          <w:szCs w:val="28"/>
+        </w:rPr>
+        <w:t xml:space="preserve">, </w:t>
+      </w:r>
+      <w:proofErr w:type="spellStart"/>
+      <w:r>
+        <w:rPr>
+          <w:rFonts w:ascii="Times New Roman" w:hAnsi="Times New Roman" w:cs="Times New Roman"/>
+          <w:sz w:val="28"/>
+          <w:szCs w:val="28"/>
+        </w:rPr>
+        <w:t>Evaluation</w:t>
+      </w:r>
+      <w:proofErr w:type="spellEnd"/>
+      <w:r>
+        <w:rPr>
+          <w:rFonts w:ascii="Times New Roman" w:hAnsi="Times New Roman" w:cs="Times New Roman"/>
+          <w:sz w:val="28"/>
+          <w:szCs w:val="28"/>
+        </w:rPr>
+        <w:t xml:space="preserve"> </w:t>
+      </w:r>
+      <w:proofErr w:type="spellStart"/>
+      <w:r>
+        <w:rPr>
+          <w:rFonts w:ascii="Times New Roman" w:hAnsi="Times New Roman" w:cs="Times New Roman"/>
+          <w:sz w:val="28"/>
+          <w:szCs w:val="28"/>
+        </w:rPr>
+        <w:t>and</w:t>
+      </w:r>
+      <w:proofErr w:type="spellEnd"/>
+      <w:r>
+        <w:rPr>
+          <w:rFonts w:ascii="Times New Roman" w:hAnsi="Times New Roman" w:cs="Times New Roman"/>
+          <w:sz w:val="28"/>
+          <w:szCs w:val="28"/>
+        </w:rPr>
+        <w:t xml:space="preserve"> </w:t>
+      </w:r>
+      <w:proofErr w:type="spellStart"/>
+      <w:r>
+        <w:rPr>
+          <w:rFonts w:ascii="Times New Roman" w:hAnsi="Times New Roman" w:cs="Times New Roman"/>
+          <w:sz w:val="28"/>
+          <w:szCs w:val="28"/>
+        </w:rPr>
+        <w:t>Conclusion</w:t>
+      </w:r>
+      <w:proofErr w:type="spellEnd"/>
+      <w:r>
+        <w:rPr>
+          <w:rFonts w:ascii="Times New Roman" w:hAnsi="Times New Roman" w:cs="Times New Roman"/>
+          <w:sz w:val="28"/>
+          <w:szCs w:val="28"/>
+        </w:rPr>
+        <w:t xml:space="preserve">. </w:t>
+      </w:r>
+    </w:p>
+    <w:p>
+      <w:pPr>
+        <w:pStyle w:val="a6"/>
+        <w:tabs>
+          <w:tab w:val="left" w:pos="2460"/>
+        </w:tabs>
+        <w:spacing w:after="120" w:line="360" w:lineRule="auto"/>
+        <w:ind w:left="792"/>
+        <w:rPr>
+          <w:rFonts w:ascii="Times New Roman" w:hAnsi="Times New Roman" w:cs="Times New Roman"/>
+          <w:color w:val="000000"/>
+          <w:sz w:val="28"/>
+          <w:szCs w:val="28"/>
+          <w:shd w:val="clear" w:color="auto" w:fill="FFFFFF"/>
           <w:lang w:val="en-US"/>
         </w:rPr>
       </w:pPr>
       <w:r>
         <w:rPr>
+          <w:rFonts w:ascii="Times New Roman" w:hAnsi="Times New Roman" w:cs="Times New Roman"/>
+          <w:color w:val="000000"/>
+          <w:sz w:val="28"/>
+          <w:szCs w:val="28"/>
+          <w:shd w:val="clear" w:color="auto" w:fill="FFFFFF"/>
+        </w:rPr>
+        <w:tab/>
+      </w:r>
+      <w:r>
+        <w:rPr>
+          <w:rFonts w:ascii="Times New Roman" w:hAnsi="Times New Roman" w:cs="Times New Roman"/>
+          <w:color w:val="000000"/>
+          <w:sz w:val="28"/>
+          <w:szCs w:val="28"/>
+          <w:shd w:val="clear" w:color="auto" w:fill="FFFFFF"/>
+        </w:rPr>
+        <w:t>«</w:t>
+      </w:r>
+      <w:proofErr w:type="spellStart"/>
+      <w:r>
+        <w:rPr>
+          <w:rFonts w:ascii="Times New Roman" w:hAnsi="Times New Roman" w:cs="Times New Roman"/>
+          <w:color w:val="000000"/>
+          <w:sz w:val="28"/>
+          <w:szCs w:val="28"/>
+          <w:shd w:val="clear" w:color="auto" w:fill="FFFFFF"/>
           <w:lang w:val="en-US"/>
         </w:rPr>
-        <w:t>Master`s diploma</w:t>
+        <w:t>Intoduction</w:t>
+      </w:r>
+      <w:proofErr w:type="spellEnd"/>
+      <w:r>
+        <w:rPr>
+          <w:rFonts w:ascii="Times New Roman" w:hAnsi="Times New Roman" w:cs="Times New Roman"/>
+          <w:color w:val="000000"/>
+          <w:sz w:val="28"/>
+          <w:szCs w:val="28"/>
+          <w:shd w:val="clear" w:color="auto" w:fill="FFFFFF"/>
+        </w:rPr>
+        <w:t>»</w:t>
+      </w:r>
+      <w:r>
+        <w:rPr>
+          <w:rFonts w:ascii="Times New Roman" w:hAnsi="Times New Roman" w:cs="Times New Roman"/>
+          <w:color w:val="000000"/>
+          <w:sz w:val="28"/>
+          <w:szCs w:val="28"/>
+          <w:shd w:val="clear" w:color="auto" w:fill="FFFFFF"/>
+          <w:lang w:val="en-US"/>
+        </w:rPr>
+        <w:t xml:space="preserve"> </w:t>
+      </w:r>
+      <w:proofErr w:type="spellStart"/>
+      <w:r>
+        <w:rPr>
+          <w:rFonts w:ascii="Times New Roman" w:hAnsi="Times New Roman" w:cs="Times New Roman"/>
+          <w:color w:val="000000"/>
+          <w:sz w:val="28"/>
+          <w:szCs w:val="28"/>
+          <w:shd w:val="clear" w:color="auto" w:fill="FFFFFF"/>
+        </w:rPr>
+        <w:t>знайомитть</w:t>
+      </w:r>
+      <w:proofErr w:type="spellEnd"/>
+      <w:r>
+        <w:rPr>
+          <w:rFonts w:ascii="Times New Roman" w:hAnsi="Times New Roman" w:cs="Times New Roman"/>
+          <w:color w:val="000000"/>
+          <w:sz w:val="28"/>
+          <w:szCs w:val="28"/>
+          <w:shd w:val="clear" w:color="auto" w:fill="FFFFFF"/>
+        </w:rPr>
+        <w:t xml:space="preserve"> нас з поняттям «клітинний автомат»: «</w:t>
+      </w:r>
+      <w:proofErr w:type="spellStart"/>
+      <w:r>
+        <w:t>The</w:t>
+      </w:r>
+      <w:proofErr w:type="spellEnd"/>
+      <w:r>
+        <w:t xml:space="preserve"> </w:t>
+      </w:r>
+      <w:proofErr w:type="spellStart"/>
+      <w:r>
+        <w:t>term</w:t>
+      </w:r>
+      <w:proofErr w:type="spellEnd"/>
+      <w:r>
+        <w:t xml:space="preserve"> </w:t>
+      </w:r>
+      <w:proofErr w:type="spellStart"/>
+      <w:r>
+        <w:t>cellular</w:t>
+      </w:r>
+      <w:proofErr w:type="spellEnd"/>
+      <w:r>
+        <w:t xml:space="preserve"> </w:t>
+      </w:r>
+      <w:proofErr w:type="spellStart"/>
+      <w:r>
+        <w:t>automata</w:t>
+      </w:r>
+      <w:proofErr w:type="spellEnd"/>
+      <w:r>
+        <w:t xml:space="preserve"> </w:t>
+      </w:r>
+      <w:proofErr w:type="spellStart"/>
+      <w:r>
+        <w:t>refers</w:t>
+      </w:r>
+      <w:proofErr w:type="spellEnd"/>
+      <w:r>
+        <w:t xml:space="preserve"> </w:t>
+      </w:r>
+      <w:proofErr w:type="spellStart"/>
+      <w:r>
+        <w:t>to</w:t>
+      </w:r>
+      <w:proofErr w:type="spellEnd"/>
+      <w:r>
+        <w:t xml:space="preserve"> a </w:t>
+      </w:r>
+      <w:proofErr w:type="spellStart"/>
+      <w:r>
+        <w:t>rather</w:t>
+      </w:r>
+      <w:proofErr w:type="spellEnd"/>
+      <w:r>
+        <w:t xml:space="preserve"> </w:t>
+      </w:r>
+      <w:proofErr w:type="spellStart"/>
+      <w:r>
+        <w:t>broad</w:t>
+      </w:r>
+      <w:proofErr w:type="spellEnd"/>
+      <w:r>
+        <w:t xml:space="preserve"> </w:t>
+      </w:r>
+      <w:proofErr w:type="spellStart"/>
+      <w:r>
+        <w:t>class</w:t>
+      </w:r>
+      <w:proofErr w:type="spellEnd"/>
+      <w:r>
+        <w:t xml:space="preserve"> </w:t>
+      </w:r>
+      <w:proofErr w:type="spellStart"/>
+      <w:r>
+        <w:t>of</w:t>
+      </w:r>
+      <w:proofErr w:type="spellEnd"/>
+      <w:r>
+        <w:t xml:space="preserve"> </w:t>
+      </w:r>
+      <w:proofErr w:type="spellStart"/>
+      <w:r>
+        <w:t>computational</w:t>
+      </w:r>
+      <w:proofErr w:type="spellEnd"/>
+      <w:r>
+        <w:t xml:space="preserve"> </w:t>
+      </w:r>
+      <w:proofErr w:type="spellStart"/>
+      <w:r>
+        <w:t>system</w:t>
+      </w:r>
+      <w:proofErr w:type="spellEnd"/>
+      <w:r>
+        <w:t xml:space="preserve">. </w:t>
+      </w:r>
+      <w:proofErr w:type="spellStart"/>
+      <w:r>
+        <w:t>There</w:t>
+      </w:r>
+      <w:proofErr w:type="spellEnd"/>
+      <w:r>
+        <w:t xml:space="preserve"> </w:t>
+      </w:r>
+      <w:proofErr w:type="spellStart"/>
+      <w:r>
+        <w:t>are</w:t>
+      </w:r>
+      <w:proofErr w:type="spellEnd"/>
+      <w:r>
+        <w:t xml:space="preserve"> a </w:t>
+      </w:r>
+      <w:proofErr w:type="spellStart"/>
+      <w:r>
+        <w:t>number</w:t>
+      </w:r>
+      <w:proofErr w:type="spellEnd"/>
+      <w:r>
+        <w:t xml:space="preserve"> </w:t>
+      </w:r>
+      <w:proofErr w:type="spellStart"/>
+      <w:r>
+        <w:t>of</w:t>
+      </w:r>
+      <w:proofErr w:type="spellEnd"/>
+      <w:r>
+        <w:t xml:space="preserve"> </w:t>
+      </w:r>
+      <w:proofErr w:type="spellStart"/>
+      <w:r>
+        <w:t>common</w:t>
+      </w:r>
+      <w:proofErr w:type="spellEnd"/>
+      <w:r>
+        <w:t xml:space="preserve"> </w:t>
+      </w:r>
+      <w:proofErr w:type="spellStart"/>
+      <w:r>
+        <w:t>features</w:t>
+      </w:r>
+      <w:proofErr w:type="spellEnd"/>
+      <w:r>
+        <w:t xml:space="preserve">, </w:t>
+      </w:r>
+      <w:proofErr w:type="spellStart"/>
+      <w:r>
+        <w:t>but</w:t>
+      </w:r>
+      <w:proofErr w:type="spellEnd"/>
+      <w:r>
+        <w:t xml:space="preserve"> </w:t>
+      </w:r>
+      <w:proofErr w:type="spellStart"/>
+      <w:r>
+        <w:t>the</w:t>
+      </w:r>
+      <w:proofErr w:type="spellEnd"/>
+      <w:r>
+        <w:t xml:space="preserve"> </w:t>
+      </w:r>
+      <w:proofErr w:type="spellStart"/>
+      <w:r>
+        <w:t>only</w:t>
+      </w:r>
+      <w:proofErr w:type="spellEnd"/>
+      <w:r>
+        <w:t xml:space="preserve"> </w:t>
+      </w:r>
+      <w:proofErr w:type="spellStart"/>
+      <w:r>
+        <w:t>universal</w:t>
+      </w:r>
+      <w:proofErr w:type="spellEnd"/>
+      <w:r>
+        <w:t xml:space="preserve"> </w:t>
+      </w:r>
+      <w:proofErr w:type="spellStart"/>
+      <w:r>
+        <w:t>property</w:t>
+      </w:r>
+      <w:proofErr w:type="spellEnd"/>
+      <w:r>
+        <w:t xml:space="preserve"> </w:t>
+      </w:r>
+      <w:proofErr w:type="spellStart"/>
+      <w:r>
+        <w:t>is</w:t>
+      </w:r>
+      <w:proofErr w:type="spellEnd"/>
+      <w:r>
+        <w:t xml:space="preserve"> </w:t>
+      </w:r>
+      <w:proofErr w:type="spellStart"/>
+      <w:r>
+        <w:t>that</w:t>
+      </w:r>
+      <w:proofErr w:type="spellEnd"/>
+      <w:r>
+        <w:t xml:space="preserve"> </w:t>
+      </w:r>
+      <w:proofErr w:type="spellStart"/>
+      <w:r>
+        <w:t>they</w:t>
+      </w:r>
+      <w:proofErr w:type="spellEnd"/>
+      <w:r>
+        <w:t xml:space="preserve"> </w:t>
+      </w:r>
+      <w:proofErr w:type="spellStart"/>
+      <w:r>
+        <w:t>are</w:t>
+      </w:r>
+      <w:proofErr w:type="spellEnd"/>
+      <w:r>
+        <w:t xml:space="preserve"> </w:t>
+      </w:r>
+      <w:proofErr w:type="spellStart"/>
+      <w:r>
+        <w:t>comprised</w:t>
+      </w:r>
+      <w:proofErr w:type="spellEnd"/>
+      <w:r>
+        <w:t xml:space="preserve"> </w:t>
+      </w:r>
+      <w:proofErr w:type="spellStart"/>
+      <w:r>
+        <w:t>of</w:t>
+      </w:r>
+      <w:proofErr w:type="spellEnd"/>
+      <w:r>
+        <w:t xml:space="preserve"> a </w:t>
+      </w:r>
+      <w:proofErr w:type="spellStart"/>
+      <w:r>
+        <w:t>number</w:t>
+      </w:r>
+      <w:proofErr w:type="spellEnd"/>
+      <w:r>
+        <w:t xml:space="preserve"> </w:t>
+      </w:r>
+      <w:proofErr w:type="spellStart"/>
+      <w:r>
+        <w:t>of</w:t>
+      </w:r>
+      <w:proofErr w:type="spellEnd"/>
+      <w:r>
+        <w:t xml:space="preserve"> </w:t>
+      </w:r>
+      <w:proofErr w:type="spellStart"/>
+      <w:r>
+        <w:t>discrete</w:t>
+      </w:r>
+      <w:proofErr w:type="spellEnd"/>
+      <w:r>
+        <w:t xml:space="preserve"> </w:t>
+      </w:r>
+      <w:proofErr w:type="spellStart"/>
+      <w:r>
+        <w:t>elements</w:t>
+      </w:r>
+      <w:proofErr w:type="spellEnd"/>
+      <w:r>
+        <w:t xml:space="preserve"> </w:t>
+      </w:r>
+      <w:proofErr w:type="spellStart"/>
+      <w:r>
+        <w:t>called</w:t>
+      </w:r>
+      <w:proofErr w:type="spellEnd"/>
+      <w:r>
+        <w:t xml:space="preserve"> </w:t>
+      </w:r>
+      <w:proofErr w:type="spellStart"/>
+      <w:r>
+        <w:t>cells</w:t>
+      </w:r>
+      <w:proofErr w:type="spellEnd"/>
+      <w:r>
+        <w:t>.</w:t>
+      </w:r>
+      <w:r>
+        <w:rPr>
+          <w:rFonts w:ascii="Times New Roman" w:hAnsi="Times New Roman" w:cs="Times New Roman"/>
+          <w:color w:val="000000"/>
+          <w:sz w:val="28"/>
+          <w:szCs w:val="28"/>
+          <w:shd w:val="clear" w:color="auto" w:fill="FFFFFF"/>
+        </w:rPr>
+        <w:t>» та базовими можливостями його застосування наприклад, в фізичних системах: «</w:t>
+      </w:r>
+      <w:proofErr w:type="spellStart"/>
+      <w:r>
+        <w:t>Cellular</w:t>
+      </w:r>
+      <w:proofErr w:type="spellEnd"/>
+      <w:r>
+        <w:t xml:space="preserve"> </w:t>
+      </w:r>
+      <w:proofErr w:type="spellStart"/>
+      <w:r>
+        <w:t>automata</w:t>
+      </w:r>
+      <w:proofErr w:type="spellEnd"/>
+      <w:r>
+        <w:t xml:space="preserve"> </w:t>
+      </w:r>
+      <w:proofErr w:type="spellStart"/>
+      <w:r>
+        <w:t>can</w:t>
+      </w:r>
+      <w:proofErr w:type="spellEnd"/>
+      <w:r>
+        <w:t xml:space="preserve"> </w:t>
+      </w:r>
+      <w:proofErr w:type="spellStart"/>
+      <w:r>
+        <w:t>serve</w:t>
+      </w:r>
+      <w:proofErr w:type="spellEnd"/>
+      <w:r>
+        <w:t xml:space="preserve"> </w:t>
+      </w:r>
+      <w:proofErr w:type="spellStart"/>
+      <w:r>
+        <w:t>as</w:t>
+      </w:r>
+      <w:proofErr w:type="spellEnd"/>
+      <w:r>
+        <w:t xml:space="preserve"> </w:t>
+      </w:r>
+      <w:proofErr w:type="spellStart"/>
+      <w:r>
+        <w:t>good</w:t>
+      </w:r>
+      <w:proofErr w:type="spellEnd"/>
+      <w:r>
+        <w:t xml:space="preserve"> </w:t>
+      </w:r>
+      <w:proofErr w:type="spellStart"/>
+      <w:r>
+        <w:t>models</w:t>
+      </w:r>
+      <w:proofErr w:type="spellEnd"/>
+      <w:r>
+        <w:t xml:space="preserve"> </w:t>
+      </w:r>
+      <w:proofErr w:type="spellStart"/>
+      <w:r>
+        <w:t>for</w:t>
+      </w:r>
+      <w:proofErr w:type="spellEnd"/>
+      <w:r>
+        <w:t xml:space="preserve"> </w:t>
+      </w:r>
+      <w:proofErr w:type="spellStart"/>
+      <w:r>
+        <w:t>system</w:t>
+      </w:r>
+      <w:proofErr w:type="spellEnd"/>
+      <w:r>
+        <w:t xml:space="preserve"> </w:t>
+      </w:r>
+      <w:proofErr w:type="spellStart"/>
+      <w:r>
+        <w:t>which</w:t>
+      </w:r>
+      <w:proofErr w:type="spellEnd"/>
+      <w:r>
+        <w:t xml:space="preserve"> </w:t>
+      </w:r>
+      <w:proofErr w:type="spellStart"/>
+      <w:r>
+        <w:t>share</w:t>
+      </w:r>
+      <w:proofErr w:type="spellEnd"/>
+      <w:r>
+        <w:t xml:space="preserve"> </w:t>
+      </w:r>
+      <w:proofErr w:type="spellStart"/>
+      <w:r>
+        <w:t>their</w:t>
+      </w:r>
+      <w:proofErr w:type="spellEnd"/>
+      <w:r>
+        <w:t xml:space="preserve"> </w:t>
+      </w:r>
+      <w:proofErr w:type="spellStart"/>
+      <w:r>
+        <w:t>homogeneity</w:t>
+      </w:r>
+      <w:proofErr w:type="spellEnd"/>
+      <w:r>
+        <w:t xml:space="preserve"> </w:t>
+      </w:r>
+      <w:proofErr w:type="spellStart"/>
+      <w:r>
+        <w:t>and</w:t>
+      </w:r>
+      <w:proofErr w:type="spellEnd"/>
+      <w:r>
+        <w:t xml:space="preserve"> </w:t>
+      </w:r>
+      <w:proofErr w:type="spellStart"/>
+      <w:r>
+        <w:t>locality</w:t>
+      </w:r>
+      <w:proofErr w:type="spellEnd"/>
+      <w:r>
+        <w:t xml:space="preserve">, </w:t>
+      </w:r>
+      <w:proofErr w:type="spellStart"/>
+      <w:r>
+        <w:t>such</w:t>
+      </w:r>
+      <w:proofErr w:type="spellEnd"/>
+      <w:r>
+        <w:t xml:space="preserve"> </w:t>
+      </w:r>
+      <w:proofErr w:type="spellStart"/>
+      <w:r>
+        <w:t>as</w:t>
+      </w:r>
+      <w:proofErr w:type="spellEnd"/>
+      <w:r>
+        <w:t xml:space="preserve"> </w:t>
+      </w:r>
+      <w:proofErr w:type="spellStart"/>
+      <w:r>
+        <w:t>physical</w:t>
+      </w:r>
+      <w:proofErr w:type="spellEnd"/>
+      <w:r>
+        <w:t xml:space="preserve"> </w:t>
+      </w:r>
+      <w:proofErr w:type="spellStart"/>
+      <w:r>
+        <w:t>systems</w:t>
+      </w:r>
+      <w:proofErr w:type="spellEnd"/>
+      <w:r>
+        <w:rPr>
+          <w:rFonts w:ascii="Times New Roman" w:hAnsi="Times New Roman" w:cs="Times New Roman"/>
+          <w:color w:val="000000"/>
+          <w:sz w:val="28"/>
+          <w:szCs w:val="28"/>
+          <w:shd w:val="clear" w:color="auto" w:fill="FFFFFF"/>
+        </w:rPr>
+        <w:t>»</w:t>
+      </w:r>
+    </w:p>
+    <w:p>
+      <w:pPr>
+        <w:pStyle w:val="a6"/>
+        <w:tabs>
+          <w:tab w:val="left" w:pos="2460"/>
+        </w:tabs>
+        <w:spacing w:after="120" w:line="360" w:lineRule="auto"/>
+        <w:ind w:left="792"/>
+        <w:rPr>
+          <w:rFonts w:ascii="Times New Roman" w:hAnsi="Times New Roman" w:cs="Times New Roman"/>
+          <w:color w:val="000000"/>
+          <w:sz w:val="28"/>
+          <w:szCs w:val="28"/>
+          <w:shd w:val="clear" w:color="auto" w:fill="FFFFFF"/>
+        </w:rPr>
+      </w:pPr>
+      <w:r>
+        <w:rPr>
+          <w:rFonts w:ascii="Times New Roman" w:hAnsi="Times New Roman" w:cs="Times New Roman"/>
+          <w:color w:val="000000"/>
+          <w:sz w:val="28"/>
+          <w:szCs w:val="28"/>
+          <w:shd w:val="clear" w:color="auto" w:fill="FFFFFF"/>
+        </w:rPr>
+        <w:t>http://www.cs.bham.ac.uk/~rjh/courses/NatureInspiredDesign/2009-10/StudentWork/Group2/design-report.pdf</w:t>
+      </w:r>
+    </w:p>
+    <w:p>
+      <w:pPr>
+        <w:pStyle w:val="a6"/>
+        <w:numPr>
+          <w:ilvl w:val="1"/>
+          <w:numId w:val="3"/>
+        </w:numPr>
+        <w:tabs>
+          <w:tab w:val="left" w:pos="2460"/>
+        </w:tabs>
+        <w:spacing w:after="120" w:line="360" w:lineRule="auto"/>
+        <w:rPr>
+          <w:rFonts w:ascii="Times New Roman" w:hAnsi="Times New Roman" w:cs="Times New Roman"/>
+          <w:color w:val="000000"/>
+          <w:sz w:val="28"/>
+          <w:szCs w:val="28"/>
+          <w:shd w:val="clear" w:color="auto" w:fill="FFFFFF"/>
+        </w:rPr>
+      </w:pPr>
+      <w:r>
+        <w:rPr>
+          <w:rFonts w:ascii="Times New Roman" w:hAnsi="Times New Roman" w:cs="Times New Roman"/>
+          <w:sz w:val="28"/>
+          <w:szCs w:val="28"/>
+        </w:rPr>
+        <w:t xml:space="preserve"> </w:t>
+      </w:r>
+      <w:proofErr w:type="spellStart"/>
+      <w:r>
+        <w:rPr>
+          <w:rFonts w:ascii="Times New Roman" w:hAnsi="Times New Roman" w:cs="Times New Roman"/>
+          <w:sz w:val="28"/>
+          <w:szCs w:val="28"/>
+        </w:rPr>
+        <w:t>Second</w:t>
+      </w:r>
+      <w:proofErr w:type="spellEnd"/>
+      <w:r>
+        <w:rPr>
+          <w:rFonts w:ascii="Times New Roman" w:hAnsi="Times New Roman" w:cs="Times New Roman"/>
+          <w:sz w:val="28"/>
+          <w:szCs w:val="28"/>
+        </w:rPr>
+        <w:t xml:space="preserve"> </w:t>
+      </w:r>
+      <w:proofErr w:type="spellStart"/>
+      <w:r>
+        <w:rPr>
+          <w:rFonts w:ascii="Times New Roman" w:hAnsi="Times New Roman" w:cs="Times New Roman"/>
+          <w:sz w:val="28"/>
+          <w:szCs w:val="28"/>
+        </w:rPr>
+        <w:t>article</w:t>
       </w:r>
       <w:bookmarkStart w:id="0" w:name="_GoBack"/>
       <w:bookmarkEnd w:id="0"/>
+      <w:proofErr w:type="spellEnd"/>
+    </w:p>
+    <w:p>
+      <w:pPr>
+        <w:pStyle w:val="a6"/>
+        <w:numPr>
+          <w:ilvl w:val="0"/>
+          <w:numId w:val="3"/>
+        </w:numPr>
+        <w:tabs>
+          <w:tab w:val="left" w:pos="2460"/>
+        </w:tabs>
+        <w:spacing w:after="120" w:line="360" w:lineRule="auto"/>
+        <w:rPr>
+          <w:rFonts w:ascii="Times New Roman" w:hAnsi="Times New Roman" w:cs="Times New Roman"/>
+          <w:color w:val="000000"/>
+          <w:sz w:val="28"/>
+          <w:szCs w:val="28"/>
+          <w:shd w:val="clear" w:color="auto" w:fill="FFFFFF"/>
+        </w:rPr>
+      </w:pPr>
+      <w:r>
+        <w:rPr>
+          <w:rFonts w:ascii="Times New Roman" w:hAnsi="Times New Roman" w:cs="Times New Roman"/>
+          <w:color w:val="000000"/>
+          <w:sz w:val="28"/>
+          <w:szCs w:val="28"/>
+          <w:shd w:val="clear" w:color="auto" w:fill="FFFFFF"/>
+        </w:rPr>
+        <w:t>Алгоритм вирішення задачі</w:t>
+      </w:r>
     </w:p>
     <w:sectPr>
       <w:pgSz w:w="11906" w:h="16838"/>
@@ -25,6 +1222,284 @@
     </w:sectPr>
   </w:body>
 </w:document>
+</file>
+
+<file path=word/numbering.xml><?xml version="1.0" encoding="utf-8"?>
+<w:numbering xmlns:wpc="http://schemas.microsoft.com/office/word/2010/wordprocessingCanvas" xmlns:cx="http://schemas.microsoft.com/office/drawing/2014/chartex" xmlns:cx1="http://schemas.microsoft.com/office/drawing/2015/9/8/chartex" xmlns:mc="http://schemas.openxmlformats.org/markup-compatibility/2006" xmlns:o="urn:schemas-microsoft-com:office:office" xmlns:r="http://schemas.openxmlformats.org/officeDocument/2006/relationships" xmlns:m="http://schemas.openxmlformats.org/officeDocument/2006/math" xmlns:v="urn:schemas-microsoft-com:vml" xmlns:wp14="http://schemas.microsoft.com/office/word/2010/wordprocessingDrawing" xmlns:wp="http://schemas.openxmlformats.org/drawingml/2006/wordprocessingDrawing" xmlns:w10="urn:schemas-microsoft-com:office:word" xmlns:w="http://schemas.openxmlformats.org/wordprocessingml/2006/main" xmlns:w14="http://schemas.microsoft.com/office/word/2010/wordml" xmlns:w15="http://schemas.microsoft.com/office/word/2012/wordml" xmlns:w16se="http://schemas.microsoft.com/office/word/2015/wordml/symex" xmlns:wpg="http://schemas.microsoft.com/office/word/2010/wordprocessingGroup" xmlns:wpi="http://schemas.microsoft.com/office/word/2010/wordprocessingInk" xmlns:wne="http://schemas.microsoft.com/office/word/2006/wordml" xmlns:wps="http://schemas.microsoft.com/office/word/2010/wordprocessingShape" mc:Ignorable="w14 w15 w16se wp14">
+  <w:abstractNum w:abstractNumId="0" w15:restartNumberingAfterBreak="0">
+    <w:nsid w:val="1E6D63B0"/>
+    <w:multiLevelType w:val="hybridMultilevel"/>
+    <w:tmpl w:val="89F4D786"/>
+    <w:lvl w:ilvl="0" w:tplc="0422000F">
+      <w:start w:val="1"/>
+      <w:numFmt w:val="decimal"/>
+      <w:lvlText w:val="%1."/>
+      <w:lvlJc w:val="left"/>
+      <w:pPr>
+        <w:ind w:left="720" w:hanging="360"/>
+      </w:pPr>
+      <w:rPr>
+        <w:rFonts w:hint="default"/>
+      </w:rPr>
+    </w:lvl>
+    <w:lvl w:ilvl="1" w:tplc="04220019" w:tentative="1">
+      <w:start w:val="1"/>
+      <w:numFmt w:val="lowerLetter"/>
+      <w:lvlText w:val="%2."/>
+      <w:lvlJc w:val="left"/>
+      <w:pPr>
+        <w:ind w:left="1440" w:hanging="360"/>
+      </w:pPr>
+    </w:lvl>
+    <w:lvl w:ilvl="2" w:tplc="0422001B" w:tentative="1">
+      <w:start w:val="1"/>
+      <w:numFmt w:val="lowerRoman"/>
+      <w:lvlText w:val="%3."/>
+      <w:lvlJc w:val="right"/>
+      <w:pPr>
+        <w:ind w:left="2160" w:hanging="180"/>
+      </w:pPr>
+    </w:lvl>
+    <w:lvl w:ilvl="3" w:tplc="0422000F" w:tentative="1">
+      <w:start w:val="1"/>
+      <w:numFmt w:val="decimal"/>
+      <w:lvlText w:val="%4."/>
+      <w:lvlJc w:val="left"/>
+      <w:pPr>
+        <w:ind w:left="2880" w:hanging="360"/>
+      </w:pPr>
+    </w:lvl>
+    <w:lvl w:ilvl="4" w:tplc="04220019" w:tentative="1">
+      <w:start w:val="1"/>
+      <w:numFmt w:val="lowerLetter"/>
+      <w:lvlText w:val="%5."/>
+      <w:lvlJc w:val="left"/>
+      <w:pPr>
+        <w:ind w:left="3600" w:hanging="360"/>
+      </w:pPr>
+    </w:lvl>
+    <w:lvl w:ilvl="5" w:tplc="0422001B" w:tentative="1">
+      <w:start w:val="1"/>
+      <w:numFmt w:val="lowerRoman"/>
+      <w:lvlText w:val="%6."/>
+      <w:lvlJc w:val="right"/>
+      <w:pPr>
+        <w:ind w:left="4320" w:hanging="180"/>
+      </w:pPr>
+    </w:lvl>
+    <w:lvl w:ilvl="6" w:tplc="0422000F" w:tentative="1">
+      <w:start w:val="1"/>
+      <w:numFmt w:val="decimal"/>
+      <w:lvlText w:val="%7."/>
+      <w:lvlJc w:val="left"/>
+      <w:pPr>
+        <w:ind w:left="5040" w:hanging="360"/>
+      </w:pPr>
+    </w:lvl>
+    <w:lvl w:ilvl="7" w:tplc="04220019" w:tentative="1">
+      <w:start w:val="1"/>
+      <w:numFmt w:val="lowerLetter"/>
+      <w:lvlText w:val="%8."/>
+      <w:lvlJc w:val="left"/>
+      <w:pPr>
+        <w:ind w:left="5760" w:hanging="360"/>
+      </w:pPr>
+    </w:lvl>
+    <w:lvl w:ilvl="8" w:tplc="0422001B" w:tentative="1">
+      <w:start w:val="1"/>
+      <w:numFmt w:val="lowerRoman"/>
+      <w:lvlText w:val="%9."/>
+      <w:lvlJc w:val="right"/>
+      <w:pPr>
+        <w:ind w:left="6480" w:hanging="180"/>
+      </w:pPr>
+    </w:lvl>
+  </w:abstractNum>
+  <w:abstractNum w:abstractNumId="1" w15:restartNumberingAfterBreak="0">
+    <w:nsid w:val="28D53D08"/>
+    <w:multiLevelType w:val="hybridMultilevel"/>
+    <w:tmpl w:val="1D5E03FA"/>
+    <w:lvl w:ilvl="0" w:tplc="0422000F">
+      <w:start w:val="1"/>
+      <w:numFmt w:val="decimal"/>
+      <w:lvlText w:val="%1."/>
+      <w:lvlJc w:val="left"/>
+      <w:pPr>
+        <w:ind w:left="720" w:hanging="360"/>
+      </w:pPr>
+      <w:rPr>
+        <w:rFonts w:hint="default"/>
+      </w:rPr>
+    </w:lvl>
+    <w:lvl w:ilvl="1" w:tplc="04220019">
+      <w:start w:val="1"/>
+      <w:numFmt w:val="lowerLetter"/>
+      <w:lvlText w:val="%2."/>
+      <w:lvlJc w:val="left"/>
+      <w:pPr>
+        <w:ind w:left="1440" w:hanging="360"/>
+      </w:pPr>
+    </w:lvl>
+    <w:lvl w:ilvl="2" w:tplc="0422001B" w:tentative="1">
+      <w:start w:val="1"/>
+      <w:numFmt w:val="lowerRoman"/>
+      <w:lvlText w:val="%3."/>
+      <w:lvlJc w:val="right"/>
+      <w:pPr>
+        <w:ind w:left="2160" w:hanging="180"/>
+      </w:pPr>
+    </w:lvl>
+    <w:lvl w:ilvl="3" w:tplc="0422000F" w:tentative="1">
+      <w:start w:val="1"/>
+      <w:numFmt w:val="decimal"/>
+      <w:lvlText w:val="%4."/>
+      <w:lvlJc w:val="left"/>
+      <w:pPr>
+        <w:ind w:left="2880" w:hanging="360"/>
+      </w:pPr>
+    </w:lvl>
+    <w:lvl w:ilvl="4" w:tplc="04220019" w:tentative="1">
+      <w:start w:val="1"/>
+      <w:numFmt w:val="lowerLetter"/>
+      <w:lvlText w:val="%5."/>
+      <w:lvlJc w:val="left"/>
+      <w:pPr>
+        <w:ind w:left="3600" w:hanging="360"/>
+      </w:pPr>
+    </w:lvl>
+    <w:lvl w:ilvl="5" w:tplc="0422001B" w:tentative="1">
+      <w:start w:val="1"/>
+      <w:numFmt w:val="lowerRoman"/>
+      <w:lvlText w:val="%6."/>
+      <w:lvlJc w:val="right"/>
+      <w:pPr>
+        <w:ind w:left="4320" w:hanging="180"/>
+      </w:pPr>
+    </w:lvl>
+    <w:lvl w:ilvl="6" w:tplc="0422000F" w:tentative="1">
+      <w:start w:val="1"/>
+      <w:numFmt w:val="decimal"/>
+      <w:lvlText w:val="%7."/>
+      <w:lvlJc w:val="left"/>
+      <w:pPr>
+        <w:ind w:left="5040" w:hanging="360"/>
+      </w:pPr>
+    </w:lvl>
+    <w:lvl w:ilvl="7" w:tplc="04220019" w:tentative="1">
+      <w:start w:val="1"/>
+      <w:numFmt w:val="lowerLetter"/>
+      <w:lvlText w:val="%8."/>
+      <w:lvlJc w:val="left"/>
+      <w:pPr>
+        <w:ind w:left="5760" w:hanging="360"/>
+      </w:pPr>
+    </w:lvl>
+    <w:lvl w:ilvl="8" w:tplc="0422001B" w:tentative="1">
+      <w:start w:val="1"/>
+      <w:numFmt w:val="lowerRoman"/>
+      <w:lvlText w:val="%9."/>
+      <w:lvlJc w:val="right"/>
+      <w:pPr>
+        <w:ind w:left="6480" w:hanging="180"/>
+      </w:pPr>
+    </w:lvl>
+  </w:abstractNum>
+  <w:abstractNum w:abstractNumId="2" w15:restartNumberingAfterBreak="0">
+    <w:nsid w:val="3FC81720"/>
+    <w:multiLevelType w:val="multilevel"/>
+    <w:tmpl w:val="0422001F"/>
+    <w:lvl w:ilvl="0">
+      <w:start w:val="1"/>
+      <w:numFmt w:val="decimal"/>
+      <w:lvlText w:val="%1."/>
+      <w:lvlJc w:val="left"/>
+      <w:pPr>
+        <w:ind w:left="360" w:hanging="360"/>
+      </w:pPr>
+    </w:lvl>
+    <w:lvl w:ilvl="1">
+      <w:start w:val="1"/>
+      <w:numFmt w:val="decimal"/>
+      <w:lvlText w:val="%1.%2."/>
+      <w:lvlJc w:val="left"/>
+      <w:pPr>
+        <w:ind w:left="792" w:hanging="432"/>
+      </w:pPr>
+    </w:lvl>
+    <w:lvl w:ilvl="2">
+      <w:start w:val="1"/>
+      <w:numFmt w:val="decimal"/>
+      <w:lvlText w:val="%1.%2.%3."/>
+      <w:lvlJc w:val="left"/>
+      <w:pPr>
+        <w:ind w:left="1224" w:hanging="504"/>
+      </w:pPr>
+    </w:lvl>
+    <w:lvl w:ilvl="3">
+      <w:start w:val="1"/>
+      <w:numFmt w:val="decimal"/>
+      <w:lvlText w:val="%1.%2.%3.%4."/>
+      <w:lvlJc w:val="left"/>
+      <w:pPr>
+        <w:ind w:left="1728" w:hanging="648"/>
+      </w:pPr>
+    </w:lvl>
+    <w:lvl w:ilvl="4">
+      <w:start w:val="1"/>
+      <w:numFmt w:val="decimal"/>
+      <w:lvlText w:val="%1.%2.%3.%4.%5."/>
+      <w:lvlJc w:val="left"/>
+      <w:pPr>
+        <w:ind w:left="2232" w:hanging="792"/>
+      </w:pPr>
+    </w:lvl>
+    <w:lvl w:ilvl="5">
+      <w:start w:val="1"/>
+      <w:numFmt w:val="decimal"/>
+      <w:lvlText w:val="%1.%2.%3.%4.%5.%6."/>
+      <w:lvlJc w:val="left"/>
+      <w:pPr>
+        <w:ind w:left="2736" w:hanging="936"/>
+      </w:pPr>
+    </w:lvl>
+    <w:lvl w:ilvl="6">
+      <w:start w:val="1"/>
+      <w:numFmt w:val="decimal"/>
+      <w:lvlText w:val="%1.%2.%3.%4.%5.%6.%7."/>
+      <w:lvlJc w:val="left"/>
+      <w:pPr>
+        <w:ind w:left="3240" w:hanging="1080"/>
+      </w:pPr>
+    </w:lvl>
+    <w:lvl w:ilvl="7">
+      <w:start w:val="1"/>
+      <w:numFmt w:val="decimal"/>
+      <w:lvlText w:val="%1.%2.%3.%4.%5.%6.%7.%8."/>
+      <w:lvlJc w:val="left"/>
+      <w:pPr>
+        <w:ind w:left="3744" w:hanging="1224"/>
+      </w:pPr>
+    </w:lvl>
+    <w:lvl w:ilvl="8">
+      <w:start w:val="1"/>
+      <w:numFmt w:val="decimal"/>
+      <w:lvlText w:val="%1.%2.%3.%4.%5.%6.%7.%8.%9."/>
+      <w:lvlJc w:val="left"/>
+      <w:pPr>
+        <w:ind w:left="4320" w:hanging="1440"/>
+      </w:pPr>
+    </w:lvl>
+  </w:abstractNum>
+  <w:num w:numId="1">
+    <w:abstractNumId w:val="0"/>
+  </w:num>
+  <w:num w:numId="2">
+    <w:abstractNumId w:val="1"/>
+  </w:num>
+  <w:num w:numId="3">
+    <w:abstractNumId w:val="2"/>
+  </w:num>
+</w:numbering>
 </file>
 
 <file path=word/styles.xml><?xml version="1.0" encoding="utf-8"?>
@@ -448,6 +1923,62 @@
     <w:semiHidden/>
     <w:unhideWhenUsed/>
   </w:style>
+  <w:style w:type="paragraph" w:styleId="a3">
+    <w:name w:val="Title"/>
+    <w:basedOn w:val="a"/>
+    <w:next w:val="a"/>
+    <w:link w:val="a4"/>
+    <w:uiPriority w:val="10"/>
+    <w:qFormat/>
+    <w:rsid w:val="00003E26"/>
+    <w:pPr>
+      <w:spacing w:after="0" w:line="240" w:lineRule="auto"/>
+      <w:contextualSpacing/>
+    </w:pPr>
+    <w:rPr>
+      <w:rFonts w:asciiTheme="majorHAnsi" w:eastAsiaTheme="majorEastAsia" w:hAnsiTheme="majorHAnsi" w:cstheme="majorBidi"/>
+      <w:spacing w:val="-10"/>
+      <w:kern w:val="28"/>
+      <w:sz w:val="56"/>
+      <w:szCs w:val="56"/>
+    </w:rPr>
+  </w:style>
+  <w:style w:type="character" w:customStyle="1" w:styleId="a4">
+    <w:name w:val="Заголовок Знак"/>
+    <w:basedOn w:val="a0"/>
+    <w:link w:val="a3"/>
+    <w:uiPriority w:val="10"/>
+    <w:rsid w:val="00003E26"/>
+    <w:rPr>
+      <w:rFonts w:asciiTheme="majorHAnsi" w:eastAsiaTheme="majorEastAsia" w:hAnsiTheme="majorHAnsi" w:cstheme="majorBidi"/>
+      <w:spacing w:val="-10"/>
+      <w:kern w:val="28"/>
+      <w:sz w:val="56"/>
+      <w:szCs w:val="56"/>
+    </w:rPr>
+  </w:style>
+  <w:style w:type="character" w:styleId="a5">
+    <w:name w:val="Strong"/>
+    <w:basedOn w:val="a0"/>
+    <w:uiPriority w:val="22"/>
+    <w:qFormat/>
+    <w:rsid w:val="00003E26"/>
+    <w:rPr>
+      <w:b/>
+      <w:bCs/>
+    </w:rPr>
+  </w:style>
+  <w:style w:type="paragraph" w:styleId="a6">
+    <w:name w:val="List Paragraph"/>
+    <w:basedOn w:val="a"/>
+    <w:uiPriority w:val="34"/>
+    <w:qFormat/>
+    <w:rsid w:val="00003E26"/>
+    <w:pPr>
+      <w:ind w:left="720"/>
+      <w:contextualSpacing/>
+    </w:pPr>
+  </w:style>
 </w:styles>
 </file>
 

</xml_diff>